<commit_message>
Modified the Meetings section
</commit_message>
<xml_diff>
--- a/Meetings/Agenda_Feb_13_2016.docx
+++ b/Meetings/Agenda_Feb_13_2016.docx
@@ -9,6 +9,11 @@
       <w:r>
         <w:t>Meeting Agenda</w:t>
       </w:r>
+      <w:r>
+        <w:t xml:space="preserve"> </w:t>
+      </w:r>
+      <w:bookmarkStart w:id="0" w:name="_GoBack"/>
+      <w:bookmarkEnd w:id="0"/>
     </w:p>
     <w:p>
       <w:pPr>
@@ -49,15 +54,7 @@
         <w:t xml:space="preserve"> </w:t>
       </w:r>
       <w:r>
-        <w:t>(</w:t>
-      </w:r>
-      <w:proofErr w:type="spellStart"/>
-      <w:r>
-        <w:t>git</w:t>
-      </w:r>
-      <w:proofErr w:type="spellEnd"/>
-      <w:r>
-        <w:t>) simply because I’ve had pretty big formatting issues with Drive in the past.  Also, it has a pretty slick References section.</w:t>
+        <w:t>(git) simply because I’ve had pretty big formatting issues with Drive in the past.  Also, it has a pretty slick References section.</w:t>
       </w:r>
     </w:p>
     <w:p>
@@ -84,15 +81,31 @@
         </w:numPr>
       </w:pPr>
       <w:r>
-        <w:t xml:space="preserve">Version Control, does everyone know </w:t>
-      </w:r>
-      <w:proofErr w:type="spellStart"/>
-      <w:r>
-        <w:t>git</w:t>
-      </w:r>
-      <w:proofErr w:type="spellEnd"/>
-      <w:r>
-        <w:t>?</w:t>
+        <w:t>Manage issues</w:t>
+      </w:r>
+    </w:p>
+    <w:p>
+      <w:pPr>
+        <w:pStyle w:val="ListParagraph"/>
+        <w:numPr>
+          <w:ilvl w:val="1"/>
+          <w:numId w:val="1"/>
+        </w:numPr>
+      </w:pPr>
+      <w:r>
+        <w:t>Not sure what we should do.  I just set up yodiz.  Not sure how good it is.  Normally I’ve used Jira but I don’t want to set up a server for it.  It also costs money as far as I’m aware.</w:t>
+      </w:r>
+    </w:p>
+    <w:p>
+      <w:pPr>
+        <w:pStyle w:val="ListParagraph"/>
+        <w:numPr>
+          <w:ilvl w:val="0"/>
+          <w:numId w:val="1"/>
+        </w:numPr>
+      </w:pPr>
+      <w:r>
+        <w:t>Version Control, does everyone know git?</w:t>
       </w:r>
     </w:p>
     <w:p>
@@ -108,19 +121,7 @@
           <w:rPr>
             <w:rStyle w:val="Hyperlink"/>
           </w:rPr>
-          <w:t>https://github.com/ejezise</w:t>
-        </w:r>
-        <w:r>
-          <w:rPr>
-            <w:rStyle w:val="Hyperlink"/>
-          </w:rPr>
-          <w:t>k</w:t>
-        </w:r>
-        <w:r>
-          <w:rPr>
-            <w:rStyle w:val="Hyperlink"/>
-          </w:rPr>
-          <w:t>/vision</w:t>
+          <w:t>https://github.com/ejezisek/vision</w:t>
         </w:r>
       </w:hyperlink>
     </w:p>
@@ -181,15 +182,7 @@
         </w:numPr>
       </w:pPr>
       <w:r>
-        <w:t xml:space="preserve">Does C# support </w:t>
-      </w:r>
-      <w:proofErr w:type="spellStart"/>
-      <w:r>
-        <w:t>OpenCV</w:t>
-      </w:r>
-      <w:proofErr w:type="spellEnd"/>
-      <w:r>
-        <w:t>?</w:t>
+        <w:t>Does C# support OpenCV?</w:t>
       </w:r>
     </w:p>
     <w:p>
@@ -213,13 +206,8 @@
         </w:numPr>
       </w:pPr>
       <w:r>
-        <w:t xml:space="preserve">If C++ we need to use </w:t>
-      </w:r>
-      <w:proofErr w:type="spellStart"/>
-      <w:r>
-        <w:t>cmake</w:t>
-      </w:r>
-      <w:proofErr w:type="spellEnd"/>
+        <w:t>If C++ we need to use cmake</w:t>
+      </w:r>
     </w:p>
     <w:p>
       <w:pPr>
@@ -278,12 +266,7 @@
         </w:numPr>
       </w:pPr>
       <w:r>
-        <w:t>We need to star</w:t>
-      </w:r>
-      <w:bookmarkStart w:id="0" w:name="_GoBack"/>
-      <w:bookmarkEnd w:id="0"/>
-      <w:r>
-        <w:t>t the writing project ASAP.</w:t>
+        <w:t>We need to start the writing project ASAP.</w:t>
       </w:r>
     </w:p>
     <w:p>

</xml_diff>